<commit_message>
Deploy preview for PR 62 🛫
</commit_message>
<xml_diff>
--- a/pr-preview/pr-62/UCD-SeRG-Lab-Manual-tracked-changes.docx
+++ b/pr-preview/pr-62/UCD-SeRG-Lab-Manual-tracked-changes.docx
@@ -376,19 +376,25 @@
       <w:pPr>
         <w:pStyle w:val="BodyText"/>
       </w:pPr>
-      <w:r>
-        <w:rPr>
-          <w:b/>
-          <w:bCs/>
-        </w:rPr>
-        <w:t xml:space="preserve">Demo Note:</w:t>
-      </w:r>
-      <w:r>
-        <w:t xml:space="preserve"> </w:t>
-      </w:r>
-      <w:r>
-        <w:t xml:space="preserve">This minor edit demonstrates the preview highlighting workflow in action.</w:t>
-      </w:r>
+      <w:ins w:id="29" w:author="PR Preview" w:date="2024-01-01T00:00:00Z">
+        <w:r>
+          <w:rPr>
+            <w:b/>
+            <w:bCs/>
+          </w:rPr>
+          <w:t xml:space="preserve">Demo Note:</w:t>
+        </w:r>
+      </w:ins>
+      <w:ins w:id="29" w:author="PR Preview" w:date="2024-01-01T00:00:00Z">
+        <w:r>
+          <w:t xml:space="preserve"> </w:t>
+        </w:r>
+      </w:ins>
+      <w:ins w:id="29" w:author="PR Preview" w:date="2024-01-01T00:00:00Z">
+        <w:r>
+          <w:t xml:space="preserve">This short edit clearly demonstrates the preview highlighting workflow in action.</w:t>
+        </w:r>
+      </w:ins>
     </w:p>
     <w:p>
       <w:pPr>

</xml_diff>